<commit_message>
changed the report and added final test task
</commit_message>
<xml_diff>
--- a/laboratory work №1/report №1.docx
+++ b/laboratory work №1/report №1.docx
@@ -1394,7 +1394,7 @@
           <w:szCs w:val="28"/>
         </w:rPr>
         <w:drawing>
-          <wp:inline distT="0" distB="0" distL="0" distR="0" wp14:anchorId="26A42747" wp14:editId="028393CE">
+          <wp:inline distT="0" distB="0" distL="0" distR="0" wp14:anchorId="26A42747" wp14:editId="16EC25A6">
             <wp:extent cx="2861945" cy="2184115"/>
             <wp:effectExtent l="0" t="0" r="0" b="6985"/>
             <wp:docPr id="9" name="Рисунок 9"/>
@@ -1695,6 +1695,206 @@
     <w:p>
       <w:pPr>
         <w:spacing w:line="360" w:lineRule="auto"/>
+        <w:ind w:firstLine="708"/>
+        <w:jc w:val="both"/>
+        <w:rPr>
+          <w:sz w:val="28"/>
+          <w:szCs w:val="28"/>
+        </w:rPr>
+      </w:pPr>
+      <w:r>
+        <w:rPr>
+          <w:sz w:val="28"/>
+          <w:szCs w:val="28"/>
+          <w:lang w:val="en-US"/>
+        </w:rPr>
+        <w:t>men</w:t>
+      </w:r>
+      <w:r>
+        <w:rPr>
+          <w:sz w:val="28"/>
+          <w:szCs w:val="28"/>
+        </w:rPr>
+        <w:t>(</w:t>
+      </w:r>
+      <w:r>
+        <w:rPr>
+          <w:sz w:val="28"/>
+          <w:szCs w:val="28"/>
+          <w:lang w:val="en-US"/>
+        </w:rPr>
+        <w:t>X</w:t>
+      </w:r>
+      <w:proofErr w:type="gramStart"/>
+      <w:r>
+        <w:rPr>
+          <w:sz w:val="28"/>
+          <w:szCs w:val="28"/>
+        </w:rPr>
+        <w:t>):-</w:t>
+      </w:r>
+      <w:proofErr w:type="gramEnd"/>
+      <w:r>
+        <w:rPr>
+          <w:sz w:val="28"/>
+          <w:szCs w:val="28"/>
+          <w:lang w:val="en-US"/>
+        </w:rPr>
+        <w:t>man</w:t>
+      </w:r>
+      <w:r>
+        <w:rPr>
+          <w:sz w:val="28"/>
+          <w:szCs w:val="28"/>
+        </w:rPr>
+        <w:t>(</w:t>
+      </w:r>
+      <w:r>
+        <w:rPr>
+          <w:sz w:val="28"/>
+          <w:szCs w:val="28"/>
+          <w:lang w:val="en-US"/>
+        </w:rPr>
+        <w:t>X</w:t>
+      </w:r>
+      <w:r>
+        <w:rPr>
+          <w:sz w:val="28"/>
+          <w:szCs w:val="28"/>
+        </w:rPr>
+        <w:t>),</w:t>
+      </w:r>
+      <w:r>
+        <w:rPr>
+          <w:sz w:val="28"/>
+          <w:szCs w:val="28"/>
+          <w:lang w:val="en-US"/>
+        </w:rPr>
+        <w:t>write</w:t>
+      </w:r>
+      <w:r>
+        <w:rPr>
+          <w:sz w:val="28"/>
+          <w:szCs w:val="28"/>
+        </w:rPr>
+        <w:t>(</w:t>
+      </w:r>
+      <w:r>
+        <w:rPr>
+          <w:sz w:val="28"/>
+          <w:szCs w:val="28"/>
+          <w:lang w:val="en-US"/>
+        </w:rPr>
+        <w:t>X</w:t>
+      </w:r>
+      <w:r>
+        <w:rPr>
+          <w:sz w:val="28"/>
+          <w:szCs w:val="28"/>
+        </w:rPr>
+        <w:t>),</w:t>
+      </w:r>
+      <w:proofErr w:type="spellStart"/>
+      <w:r>
+        <w:rPr>
+          <w:sz w:val="28"/>
+          <w:szCs w:val="28"/>
+          <w:lang w:val="en-US"/>
+        </w:rPr>
+        <w:t>nl</w:t>
+      </w:r>
+      <w:proofErr w:type="spellEnd"/>
+      <w:r>
+        <w:rPr>
+          <w:sz w:val="28"/>
+          <w:szCs w:val="28"/>
+        </w:rPr>
+        <w:t>,</w:t>
+      </w:r>
+      <w:proofErr w:type="spellStart"/>
+      <w:r>
+        <w:rPr>
+          <w:sz w:val="28"/>
+          <w:szCs w:val="28"/>
+          <w:lang w:val="en-US"/>
+        </w:rPr>
+        <w:t>fail</w:t>
+      </w:r>
+      <w:proofErr w:type="spellEnd"/>
+      <w:r>
+        <w:rPr>
+          <w:sz w:val="28"/>
+          <w:szCs w:val="28"/>
+        </w:rPr>
+        <w:t>.</w:t>
+      </w:r>
+    </w:p>
+    <w:p>
+      <w:pPr>
+        <w:pStyle w:val="a3"/>
+        <w:spacing w:line="360" w:lineRule="auto"/>
+        <w:ind w:left="0" w:firstLine="709"/>
+        <w:jc w:val="both"/>
+        <w:rPr>
+          <w:rFonts w:ascii="Times New Roman" w:hAnsi="Times New Roman" w:cs="Times New Roman"/>
+          <w:sz w:val="28"/>
+          <w:szCs w:val="28"/>
+          <w:lang w:val="en-US"/>
+        </w:rPr>
+      </w:pPr>
+      <w:r>
+        <w:rPr>
+          <w:rFonts w:ascii="Times New Roman" w:hAnsi="Times New Roman" w:cs="Times New Roman"/>
+          <w:sz w:val="28"/>
+          <w:szCs w:val="28"/>
+          <w:lang w:val="en-US"/>
+        </w:rPr>
+        <w:t>women(X</w:t>
+      </w:r>
+      <w:proofErr w:type="gramStart"/>
+      <w:r>
+        <w:rPr>
+          <w:rFonts w:ascii="Times New Roman" w:hAnsi="Times New Roman" w:cs="Times New Roman"/>
+          <w:sz w:val="28"/>
+          <w:szCs w:val="28"/>
+          <w:lang w:val="en-US"/>
+        </w:rPr>
+        <w:t>):-</w:t>
+      </w:r>
+      <w:proofErr w:type="gramEnd"/>
+      <w:r>
+        <w:rPr>
+          <w:rFonts w:ascii="Times New Roman" w:hAnsi="Times New Roman" w:cs="Times New Roman"/>
+          <w:sz w:val="28"/>
+          <w:szCs w:val="28"/>
+          <w:lang w:val="en-US"/>
+        </w:rPr>
+        <w:t>woman(X),write(X),</w:t>
+      </w:r>
+      <w:proofErr w:type="spellStart"/>
+      <w:r>
+        <w:rPr>
+          <w:rFonts w:ascii="Times New Roman" w:hAnsi="Times New Roman" w:cs="Times New Roman"/>
+          <w:sz w:val="28"/>
+          <w:szCs w:val="28"/>
+          <w:lang w:val="en-US"/>
+        </w:rPr>
+        <w:t>nl,fail</w:t>
+      </w:r>
+      <w:proofErr w:type="spellEnd"/>
+      <w:r>
+        <w:rPr>
+          <w:rFonts w:ascii="Times New Roman" w:hAnsi="Times New Roman" w:cs="Times New Roman"/>
+          <w:sz w:val="28"/>
+          <w:szCs w:val="28"/>
+          <w:lang w:val="en-US"/>
+        </w:rPr>
+        <w:t>.</w:t>
+      </w:r>
+    </w:p>
+    <w:p>
+      <w:pPr>
+        <w:spacing w:line="360" w:lineRule="auto"/>
         <w:jc w:val="center"/>
         <w:rPr>
           <w:sz w:val="28"/>
@@ -1708,9 +1908,9 @@
           <w:szCs w:val="28"/>
         </w:rPr>
         <w:drawing>
-          <wp:inline distT="0" distB="0" distL="0" distR="0" wp14:anchorId="2AF24CC1" wp14:editId="4C05664A">
-            <wp:extent cx="3519377" cy="7848296"/>
-            <wp:effectExtent l="0" t="0" r="5080" b="635"/>
+          <wp:inline distT="0" distB="0" distL="0" distR="0" wp14:anchorId="2AF24CC1" wp14:editId="30455479">
+            <wp:extent cx="3195120" cy="7125195"/>
+            <wp:effectExtent l="0" t="0" r="5715" b="0"/>
             <wp:docPr id="10" name="Рисунок 10"/>
             <wp:cNvGraphicFramePr>
               <a:graphicFrameLocks xmlns:a="http://schemas.openxmlformats.org/drawingml/2006/main" noChangeAspect="1"/>
@@ -1740,7 +1940,7 @@
                   <pic:spPr bwMode="auto">
                     <a:xfrm>
                       <a:off x="0" y="0"/>
-                      <a:ext cx="3541160" cy="7896873"/>
+                      <a:ext cx="3224061" cy="7189734"/>
                     </a:xfrm>
                     <a:prstGeom prst="rect">
                       <a:avLst/>
@@ -3074,6 +3274,62 @@
       <w:pPr>
         <w:spacing w:line="360" w:lineRule="auto"/>
         <w:ind w:firstLine="709"/>
+        <w:jc w:val="both"/>
+        <w:rPr>
+          <w:sz w:val="28"/>
+          <w:szCs w:val="28"/>
+          <w:lang w:val="en-US"/>
+        </w:rPr>
+      </w:pPr>
+      <w:r>
+        <w:rPr>
+          <w:sz w:val="28"/>
+          <w:szCs w:val="28"/>
+          <w:lang w:val="en-US"/>
+        </w:rPr>
+        <w:t>children(X</w:t>
+      </w:r>
+      <w:proofErr w:type="gramStart"/>
+      <w:r>
+        <w:rPr>
+          <w:sz w:val="28"/>
+          <w:szCs w:val="28"/>
+          <w:lang w:val="en-US"/>
+        </w:rPr>
+        <w:t>):-</w:t>
+      </w:r>
+      <w:proofErr w:type="gramEnd"/>
+      <w:r>
+        <w:rPr>
+          <w:sz w:val="28"/>
+          <w:szCs w:val="28"/>
+          <w:lang w:val="en-US"/>
+        </w:rPr>
+        <w:t>parent(X,Y),write(Y),</w:t>
+      </w:r>
+      <w:proofErr w:type="spellStart"/>
+      <w:r>
+        <w:rPr>
+          <w:sz w:val="28"/>
+          <w:szCs w:val="28"/>
+          <w:lang w:val="en-US"/>
+        </w:rPr>
+        <w:t>nl,fail</w:t>
+      </w:r>
+      <w:proofErr w:type="spellEnd"/>
+      <w:r>
+        <w:rPr>
+          <w:sz w:val="28"/>
+          <w:szCs w:val="28"/>
+          <w:lang w:val="en-US"/>
+        </w:rPr>
+        <w:t>.</w:t>
+      </w:r>
+    </w:p>
+    <w:p>
+      <w:pPr>
+        <w:spacing w:line="360" w:lineRule="auto"/>
+        <w:ind w:firstLine="709"/>
         <w:jc w:val="center"/>
         <w:rPr>
           <w:sz w:val="28"/>
@@ -3087,9 +3343,9 @@
           <w:szCs w:val="28"/>
         </w:rPr>
         <w:drawing>
-          <wp:inline distT="0" distB="0" distL="0" distR="0" wp14:anchorId="2ECED3D2" wp14:editId="62E02EE3">
-            <wp:extent cx="2615433" cy="4133850"/>
-            <wp:effectExtent l="0" t="0" r="0" b="0"/>
+          <wp:inline distT="0" distB="0" distL="0" distR="0" wp14:anchorId="2ECED3D2" wp14:editId="24725568">
+            <wp:extent cx="2410691" cy="3810244"/>
+            <wp:effectExtent l="0" t="0" r="8890" b="0"/>
             <wp:docPr id="3" name="Рисунок 3"/>
             <wp:cNvGraphicFramePr>
               <a:graphicFrameLocks xmlns:a="http://schemas.openxmlformats.org/drawingml/2006/main" noChangeAspect="1"/>
@@ -3117,7 +3373,7 @@
                   <pic:spPr bwMode="auto">
                     <a:xfrm>
                       <a:off x="0" y="0"/>
-                      <a:ext cx="2642411" cy="4176491"/>
+                      <a:ext cx="2444258" cy="3863299"/>
                     </a:xfrm>
                     <a:prstGeom prst="rect">
                       <a:avLst/>
@@ -3308,6 +3564,82 @@
       <w:pPr>
         <w:spacing w:line="360" w:lineRule="auto"/>
         <w:ind w:firstLine="709"/>
+        <w:jc w:val="both"/>
+        <w:rPr>
+          <w:sz w:val="28"/>
+          <w:szCs w:val="28"/>
+          <w:lang w:val="en-US"/>
+        </w:rPr>
+      </w:pPr>
+      <w:r>
+        <w:rPr>
+          <w:sz w:val="28"/>
+          <w:szCs w:val="28"/>
+          <w:lang w:val="en-US"/>
+        </w:rPr>
+        <w:t>mother(</w:t>
+      </w:r>
+      <w:proofErr w:type="gramStart"/>
+      <w:r>
+        <w:rPr>
+          <w:sz w:val="28"/>
+          <w:szCs w:val="28"/>
+          <w:lang w:val="en-US"/>
+        </w:rPr>
+        <w:t>X,Y</w:t>
+      </w:r>
+      <w:proofErr w:type="gramEnd"/>
+      <w:r>
+        <w:rPr>
+          <w:sz w:val="28"/>
+          <w:szCs w:val="28"/>
+          <w:lang w:val="en-US"/>
+        </w:rPr>
+        <w:t>):-parent(X,Y),woman(X).</w:t>
+      </w:r>
+    </w:p>
+    <w:p>
+      <w:pPr>
+        <w:spacing w:line="360" w:lineRule="auto"/>
+        <w:ind w:firstLine="709"/>
+        <w:jc w:val="both"/>
+        <w:rPr>
+          <w:sz w:val="28"/>
+          <w:szCs w:val="28"/>
+          <w:lang w:val="en-US"/>
+        </w:rPr>
+      </w:pPr>
+      <w:r>
+        <w:rPr>
+          <w:sz w:val="28"/>
+          <w:szCs w:val="28"/>
+          <w:lang w:val="en-US"/>
+        </w:rPr>
+        <w:t>mother(X</w:t>
+      </w:r>
+      <w:proofErr w:type="gramStart"/>
+      <w:r>
+        <w:rPr>
+          <w:sz w:val="28"/>
+          <w:szCs w:val="28"/>
+          <w:lang w:val="en-US"/>
+        </w:rPr>
+        <w:t>):-</w:t>
+      </w:r>
+      <w:proofErr w:type="gramEnd"/>
+      <w:r>
+        <w:rPr>
+          <w:sz w:val="28"/>
+          <w:szCs w:val="28"/>
+          <w:lang w:val="en-US"/>
+        </w:rPr>
+        <w:t>parent(Y,X),woman(Y),write(Y).</w:t>
+      </w:r>
+    </w:p>
+    <w:p>
+      <w:pPr>
+        <w:spacing w:line="360" w:lineRule="auto"/>
+        <w:ind w:firstLine="709"/>
         <w:jc w:val="center"/>
         <w:rPr>
           <w:sz w:val="28"/>
@@ -3322,9 +3654,9 @@
           <w:szCs w:val="28"/>
         </w:rPr>
         <w:drawing>
-          <wp:inline distT="0" distB="0" distL="0" distR="0" wp14:anchorId="0115B0E2" wp14:editId="16F897B7">
-            <wp:extent cx="2506979" cy="2301875"/>
-            <wp:effectExtent l="0" t="0" r="8255" b="3175"/>
+          <wp:inline distT="0" distB="0" distL="0" distR="0" wp14:anchorId="0115B0E2" wp14:editId="0A49A87A">
+            <wp:extent cx="2137559" cy="1962679"/>
+            <wp:effectExtent l="0" t="0" r="0" b="0"/>
             <wp:docPr id="4" name="Рисунок 4"/>
             <wp:cNvGraphicFramePr>
               <a:graphicFrameLocks xmlns:a="http://schemas.openxmlformats.org/drawingml/2006/main" noChangeAspect="1"/>
@@ -3352,7 +3684,7 @@
                   <pic:spPr bwMode="auto">
                     <a:xfrm>
                       <a:off x="0" y="0"/>
-                      <a:ext cx="2512507" cy="2306951"/>
+                      <a:ext cx="2153573" cy="1977383"/>
                     </a:xfrm>
                     <a:prstGeom prst="rect">
                       <a:avLst/>
@@ -3637,6 +3969,82 @@
       <w:pPr>
         <w:spacing w:line="360" w:lineRule="auto"/>
         <w:ind w:firstLine="709"/>
+        <w:jc w:val="both"/>
+        <w:rPr>
+          <w:sz w:val="28"/>
+          <w:szCs w:val="28"/>
+          <w:lang w:val="en-US"/>
+        </w:rPr>
+      </w:pPr>
+      <w:r>
+        <w:rPr>
+          <w:sz w:val="28"/>
+          <w:szCs w:val="28"/>
+          <w:lang w:val="en-US"/>
+        </w:rPr>
+        <w:t>daughter(</w:t>
+      </w:r>
+      <w:proofErr w:type="gramStart"/>
+      <w:r>
+        <w:rPr>
+          <w:sz w:val="28"/>
+          <w:szCs w:val="28"/>
+          <w:lang w:val="en-US"/>
+        </w:rPr>
+        <w:t>X,Y</w:t>
+      </w:r>
+      <w:proofErr w:type="gramEnd"/>
+      <w:r>
+        <w:rPr>
+          <w:sz w:val="28"/>
+          <w:szCs w:val="28"/>
+          <w:lang w:val="en-US"/>
+        </w:rPr>
+        <w:t>):-parent(Y,X),woman(X).</w:t>
+      </w:r>
+    </w:p>
+    <w:p>
+      <w:pPr>
+        <w:spacing w:line="360" w:lineRule="auto"/>
+        <w:ind w:firstLine="709"/>
+        <w:jc w:val="both"/>
+        <w:rPr>
+          <w:sz w:val="28"/>
+          <w:szCs w:val="28"/>
+          <w:lang w:val="en-US"/>
+        </w:rPr>
+      </w:pPr>
+      <w:r>
+        <w:rPr>
+          <w:sz w:val="28"/>
+          <w:szCs w:val="28"/>
+          <w:lang w:val="en-US"/>
+        </w:rPr>
+        <w:t>daughter(X</w:t>
+      </w:r>
+      <w:proofErr w:type="gramStart"/>
+      <w:r>
+        <w:rPr>
+          <w:sz w:val="28"/>
+          <w:szCs w:val="28"/>
+          <w:lang w:val="en-US"/>
+        </w:rPr>
+        <w:t>):-</w:t>
+      </w:r>
+      <w:proofErr w:type="gramEnd"/>
+      <w:r>
+        <w:rPr>
+          <w:sz w:val="28"/>
+          <w:szCs w:val="28"/>
+          <w:lang w:val="en-US"/>
+        </w:rPr>
+        <w:t>parent(X,Y),woman(Y),write(Y).</w:t>
+      </w:r>
+    </w:p>
+    <w:p>
+      <w:pPr>
+        <w:spacing w:line="360" w:lineRule="auto"/>
+        <w:ind w:firstLine="709"/>
         <w:jc w:val="center"/>
         <w:rPr>
           <w:sz w:val="28"/>
@@ -3650,8 +4058,8 @@
           <w:szCs w:val="28"/>
         </w:rPr>
         <w:drawing>
-          <wp:inline distT="0" distB="0" distL="0" distR="0" wp14:anchorId="42D4A12C" wp14:editId="1FCF06AE">
-            <wp:extent cx="2332355" cy="3509443"/>
+          <wp:inline distT="0" distB="0" distL="0" distR="0" wp14:anchorId="42D4A12C" wp14:editId="26738070">
+            <wp:extent cx="1721922" cy="2590937"/>
             <wp:effectExtent l="0" t="0" r="0" b="0"/>
             <wp:docPr id="5" name="Рисунок 5"/>
             <wp:cNvGraphicFramePr>
@@ -3682,7 +4090,7 @@
                   <pic:spPr bwMode="auto">
                     <a:xfrm>
                       <a:off x="0" y="0"/>
-                      <a:ext cx="2382592" cy="3585033"/>
+                      <a:ext cx="1772376" cy="2666854"/>
                     </a:xfrm>
                     <a:prstGeom prst="rect">
                       <a:avLst/>
@@ -3961,6 +4369,100 @@
       <w:pPr>
         <w:spacing w:line="360" w:lineRule="auto"/>
         <w:ind w:firstLine="709"/>
+        <w:jc w:val="both"/>
+        <w:rPr>
+          <w:sz w:val="28"/>
+          <w:szCs w:val="28"/>
+          <w:lang w:val="en-US"/>
+        </w:rPr>
+      </w:pPr>
+      <w:r>
+        <w:rPr>
+          <w:sz w:val="28"/>
+          <w:szCs w:val="28"/>
+          <w:lang w:val="en-US"/>
+        </w:rPr>
+        <w:t>brother(</w:t>
+      </w:r>
+      <w:proofErr w:type="gramStart"/>
+      <w:r>
+        <w:rPr>
+          <w:sz w:val="28"/>
+          <w:szCs w:val="28"/>
+          <w:lang w:val="en-US"/>
+        </w:rPr>
+        <w:t>X,Y</w:t>
+      </w:r>
+      <w:proofErr w:type="gramEnd"/>
+      <w:r>
+        <w:rPr>
+          <w:sz w:val="28"/>
+          <w:szCs w:val="28"/>
+          <w:lang w:val="en-US"/>
+        </w:rPr>
+        <w:t>):-parent(Z,Y),parent(Z,X),man(Z),man(X),not(X=Y).</w:t>
+      </w:r>
+    </w:p>
+    <w:p>
+      <w:pPr>
+        <w:spacing w:line="360" w:lineRule="auto"/>
+        <w:ind w:firstLine="709"/>
+        <w:jc w:val="both"/>
+        <w:rPr>
+          <w:sz w:val="28"/>
+          <w:szCs w:val="28"/>
+          <w:lang w:val="en-US"/>
+        </w:rPr>
+      </w:pPr>
+      <w:r>
+        <w:rPr>
+          <w:sz w:val="28"/>
+          <w:szCs w:val="28"/>
+          <w:lang w:val="en-US"/>
+        </w:rPr>
+        <w:t>brothers(X</w:t>
+      </w:r>
+      <w:proofErr w:type="gramStart"/>
+      <w:r>
+        <w:rPr>
+          <w:sz w:val="28"/>
+          <w:szCs w:val="28"/>
+          <w:lang w:val="en-US"/>
+        </w:rPr>
+        <w:t>):-</w:t>
+      </w:r>
+      <w:proofErr w:type="gramEnd"/>
+      <w:r>
+        <w:rPr>
+          <w:sz w:val="28"/>
+          <w:szCs w:val="28"/>
+          <w:lang w:val="en-US"/>
+        </w:rPr>
+        <w:t>brother(Y,X),write(Y),</w:t>
+      </w:r>
+      <w:proofErr w:type="spellStart"/>
+      <w:r>
+        <w:rPr>
+          <w:sz w:val="28"/>
+          <w:szCs w:val="28"/>
+          <w:lang w:val="en-US"/>
+        </w:rPr>
+        <w:t>nl,fail</w:t>
+      </w:r>
+      <w:proofErr w:type="spellEnd"/>
+      <w:r>
+        <w:rPr>
+          <w:sz w:val="28"/>
+          <w:szCs w:val="28"/>
+          <w:lang w:val="en-US"/>
+        </w:rPr>
+        <w:t>.</w:t>
+      </w:r>
+    </w:p>
+    <w:p>
+      <w:pPr>
+        <w:spacing w:line="360" w:lineRule="auto"/>
+        <w:ind w:firstLine="709"/>
         <w:jc w:val="center"/>
         <w:rPr>
           <w:rStyle w:val="acopre"/>
@@ -3975,9 +4477,9 @@
           <w:szCs w:val="28"/>
         </w:rPr>
         <w:drawing>
-          <wp:inline distT="0" distB="0" distL="0" distR="0" wp14:anchorId="53A0E03F" wp14:editId="5FEB4B68">
-            <wp:extent cx="2657475" cy="7041340"/>
-            <wp:effectExtent l="0" t="0" r="0" b="7620"/>
+          <wp:inline distT="0" distB="0" distL="0" distR="0" wp14:anchorId="53A0E03F" wp14:editId="0BB41BE0">
+            <wp:extent cx="2434441" cy="6450382"/>
+            <wp:effectExtent l="0" t="0" r="4445" b="7620"/>
             <wp:docPr id="7" name="Рисунок 7"/>
             <wp:cNvGraphicFramePr>
               <a:graphicFrameLocks xmlns:a="http://schemas.openxmlformats.org/drawingml/2006/main" noChangeAspect="1"/>
@@ -4007,7 +4509,7 @@
                   <pic:spPr bwMode="auto">
                     <a:xfrm>
                       <a:off x="0" y="0"/>
-                      <a:ext cx="2748780" cy="7283266"/>
+                      <a:ext cx="2521855" cy="6681998"/>
                     </a:xfrm>
                     <a:prstGeom prst="rect">
                       <a:avLst/>
@@ -4165,9 +4667,9 @@
         </w:rPr>
         <w:lastRenderedPageBreak/>
         <w:drawing>
-          <wp:inline distT="0" distB="0" distL="0" distR="0" wp14:anchorId="7E6B2A9E" wp14:editId="0667CD1A">
-            <wp:extent cx="2841658" cy="5467350"/>
-            <wp:effectExtent l="0" t="0" r="0" b="0"/>
+          <wp:inline distT="0" distB="0" distL="0" distR="0" wp14:anchorId="7E6B2A9E" wp14:editId="66D565D9">
+            <wp:extent cx="2573810" cy="4952010"/>
+            <wp:effectExtent l="0" t="0" r="0" b="1270"/>
             <wp:docPr id="8" name="Рисунок 8"/>
             <wp:cNvGraphicFramePr>
               <a:graphicFrameLocks xmlns:a="http://schemas.openxmlformats.org/drawingml/2006/main" noChangeAspect="1"/>
@@ -4197,7 +4699,7 @@
                   <pic:spPr bwMode="auto">
                     <a:xfrm>
                       <a:off x="0" y="0"/>
-                      <a:ext cx="2860158" cy="5502944"/>
+                      <a:ext cx="2598899" cy="5000280"/>
                     </a:xfrm>
                     <a:prstGeom prst="rect">
                       <a:avLst/>
@@ -4628,6 +5130,82 @@
       <w:pPr>
         <w:spacing w:line="360" w:lineRule="auto"/>
         <w:ind w:firstLine="709"/>
+        <w:jc w:val="both"/>
+        <w:rPr>
+          <w:sz w:val="28"/>
+          <w:szCs w:val="28"/>
+          <w:lang w:val="en-US"/>
+        </w:rPr>
+      </w:pPr>
+      <w:r>
+        <w:rPr>
+          <w:sz w:val="28"/>
+          <w:szCs w:val="28"/>
+          <w:lang w:val="en-US"/>
+        </w:rPr>
+        <w:t>wife(</w:t>
+      </w:r>
+      <w:proofErr w:type="gramStart"/>
+      <w:r>
+        <w:rPr>
+          <w:sz w:val="28"/>
+          <w:szCs w:val="28"/>
+          <w:lang w:val="en-US"/>
+        </w:rPr>
+        <w:t>X,Y</w:t>
+      </w:r>
+      <w:proofErr w:type="gramEnd"/>
+      <w:r>
+        <w:rPr>
+          <w:sz w:val="28"/>
+          <w:szCs w:val="28"/>
+          <w:lang w:val="en-US"/>
+        </w:rPr>
+        <w:t>):-parent(Y,Z),parent(X,Z),woman(X).</w:t>
+      </w:r>
+    </w:p>
+    <w:p>
+      <w:pPr>
+        <w:spacing w:line="360" w:lineRule="auto"/>
+        <w:ind w:firstLine="709"/>
+        <w:jc w:val="both"/>
+        <w:rPr>
+          <w:sz w:val="28"/>
+          <w:szCs w:val="28"/>
+          <w:lang w:val="en-US"/>
+        </w:rPr>
+      </w:pPr>
+      <w:r>
+        <w:rPr>
+          <w:sz w:val="28"/>
+          <w:szCs w:val="28"/>
+          <w:lang w:val="en-US"/>
+        </w:rPr>
+        <w:t>wife(X</w:t>
+      </w:r>
+      <w:proofErr w:type="gramStart"/>
+      <w:r>
+        <w:rPr>
+          <w:sz w:val="28"/>
+          <w:szCs w:val="28"/>
+          <w:lang w:val="en-US"/>
+        </w:rPr>
+        <w:t>):-</w:t>
+      </w:r>
+      <w:proofErr w:type="gramEnd"/>
+      <w:r>
+        <w:rPr>
+          <w:sz w:val="28"/>
+          <w:szCs w:val="28"/>
+          <w:lang w:val="en-US"/>
+        </w:rPr>
+        <w:t>man(X),wife(Y,X),write(Y).</w:t>
+      </w:r>
+    </w:p>
+    <w:p>
+      <w:pPr>
+        <w:spacing w:line="360" w:lineRule="auto"/>
+        <w:ind w:firstLine="709"/>
         <w:jc w:val="center"/>
         <w:rPr>
           <w:rFonts w:eastAsiaTheme="majorEastAsia"/>
@@ -4972,6 +5550,138 @@
       <w:pPr>
         <w:spacing w:line="360" w:lineRule="auto"/>
         <w:ind w:firstLine="709"/>
+        <w:jc w:val="both"/>
+        <w:rPr>
+          <w:sz w:val="28"/>
+          <w:szCs w:val="28"/>
+          <w:lang w:val="en-US"/>
+        </w:rPr>
+      </w:pPr>
+      <w:proofErr w:type="spellStart"/>
+      <w:r>
+        <w:rPr>
+          <w:sz w:val="28"/>
+          <w:szCs w:val="28"/>
+          <w:lang w:val="en-US"/>
+        </w:rPr>
+        <w:t>b_s</w:t>
+      </w:r>
+      <w:proofErr w:type="spellEnd"/>
+      <w:r>
+        <w:rPr>
+          <w:sz w:val="28"/>
+          <w:szCs w:val="28"/>
+          <w:lang w:val="en-US"/>
+        </w:rPr>
+        <w:t>(</w:t>
+      </w:r>
+      <w:proofErr w:type="gramStart"/>
+      <w:r>
+        <w:rPr>
+          <w:sz w:val="28"/>
+          <w:szCs w:val="28"/>
+          <w:lang w:val="en-US"/>
+        </w:rPr>
+        <w:t>X,Y</w:t>
+      </w:r>
+      <w:proofErr w:type="gramEnd"/>
+      <w:r>
+        <w:rPr>
+          <w:sz w:val="28"/>
+          <w:szCs w:val="28"/>
+          <w:lang w:val="en-US"/>
+        </w:rPr>
+        <w:t>):-parent(Z,X),parent(Z,Y),woman(Z),not(X=Y).</w:t>
+      </w:r>
+    </w:p>
+    <w:p>
+      <w:pPr>
+        <w:spacing w:line="360" w:lineRule="auto"/>
+        <w:ind w:firstLine="709"/>
+        <w:jc w:val="both"/>
+        <w:rPr>
+          <w:sz w:val="28"/>
+          <w:szCs w:val="28"/>
+          <w:lang w:val="en-US"/>
+        </w:rPr>
+      </w:pPr>
+      <w:proofErr w:type="spellStart"/>
+      <w:r>
+        <w:rPr>
+          <w:sz w:val="28"/>
+          <w:szCs w:val="28"/>
+          <w:lang w:val="en-US"/>
+        </w:rPr>
+        <w:t>b_s</w:t>
+      </w:r>
+      <w:proofErr w:type="spellEnd"/>
+      <w:r>
+        <w:rPr>
+          <w:sz w:val="28"/>
+          <w:szCs w:val="28"/>
+          <w:lang w:val="en-US"/>
+        </w:rPr>
+        <w:t>(X):-</w:t>
+      </w:r>
+      <w:proofErr w:type="spellStart"/>
+      <w:r>
+        <w:rPr>
+          <w:sz w:val="28"/>
+          <w:szCs w:val="28"/>
+          <w:lang w:val="en-US"/>
+        </w:rPr>
+        <w:t>b_s</w:t>
+      </w:r>
+      <w:proofErr w:type="spellEnd"/>
+      <w:r>
+        <w:rPr>
+          <w:sz w:val="28"/>
+          <w:szCs w:val="28"/>
+          <w:lang w:val="en-US"/>
+        </w:rPr>
+        <w:t>(</w:t>
+      </w:r>
+      <w:proofErr w:type="gramStart"/>
+      <w:r>
+        <w:rPr>
+          <w:sz w:val="28"/>
+          <w:szCs w:val="28"/>
+          <w:lang w:val="en-US"/>
+        </w:rPr>
+        <w:t>X,Y</w:t>
+      </w:r>
+      <w:proofErr w:type="gramEnd"/>
+      <w:r>
+        <w:rPr>
+          <w:sz w:val="28"/>
+          <w:szCs w:val="28"/>
+          <w:lang w:val="en-US"/>
+        </w:rPr>
+        <w:t>),write(Y),</w:t>
+      </w:r>
+      <w:proofErr w:type="spellStart"/>
+      <w:r>
+        <w:rPr>
+          <w:sz w:val="28"/>
+          <w:szCs w:val="28"/>
+          <w:lang w:val="en-US"/>
+        </w:rPr>
+        <w:t>nl,fail</w:t>
+      </w:r>
+      <w:proofErr w:type="spellEnd"/>
+      <w:r>
+        <w:rPr>
+          <w:sz w:val="28"/>
+          <w:szCs w:val="28"/>
+          <w:lang w:val="en-US"/>
+        </w:rPr>
+        <w:t>.</w:t>
+      </w:r>
+    </w:p>
+    <w:p>
+      <w:pPr>
+        <w:spacing w:line="360" w:lineRule="auto"/>
+        <w:ind w:firstLine="709"/>
         <w:jc w:val="center"/>
         <w:rPr>
           <w:rFonts w:eastAsiaTheme="majorEastAsia"/>
@@ -4986,9 +5696,9 @@
           <w:szCs w:val="28"/>
         </w:rPr>
         <w:drawing>
-          <wp:inline distT="0" distB="0" distL="0" distR="0" wp14:anchorId="557F0FC0" wp14:editId="288ED7A4">
-            <wp:extent cx="1916020" cy="6762307"/>
-            <wp:effectExtent l="0" t="0" r="8255" b="635"/>
+          <wp:inline distT="0" distB="0" distL="0" distR="0" wp14:anchorId="557F0FC0" wp14:editId="0F07EAE7">
+            <wp:extent cx="1721922" cy="6077267"/>
+            <wp:effectExtent l="0" t="0" r="0" b="0"/>
             <wp:docPr id="18" name="Рисунок 18"/>
             <wp:cNvGraphicFramePr>
               <a:graphicFrameLocks xmlns:a="http://schemas.openxmlformats.org/drawingml/2006/main" noChangeAspect="1"/>
@@ -5018,7 +5728,7 @@
                   <pic:spPr bwMode="auto">
                     <a:xfrm>
                       <a:off x="0" y="0"/>
-                      <a:ext cx="1942412" cy="6855454"/>
+                      <a:ext cx="1753763" cy="6189645"/>
                     </a:xfrm>
                     <a:prstGeom prst="rect">
                       <a:avLst/>
@@ -5690,6 +6400,130 @@
       <w:pPr>
         <w:spacing w:line="360" w:lineRule="auto"/>
         <w:ind w:firstLine="709"/>
+        <w:jc w:val="both"/>
+        <w:rPr>
+          <w:sz w:val="28"/>
+          <w:szCs w:val="28"/>
+          <w:lang w:val="en-US"/>
+        </w:rPr>
+      </w:pPr>
+      <w:proofErr w:type="spellStart"/>
+      <w:r>
+        <w:rPr>
+          <w:sz w:val="28"/>
+          <w:szCs w:val="28"/>
+          <w:lang w:val="en-US"/>
+        </w:rPr>
+        <w:t>grand_pa</w:t>
+      </w:r>
+      <w:proofErr w:type="spellEnd"/>
+      <w:r>
+        <w:rPr>
+          <w:sz w:val="28"/>
+          <w:szCs w:val="28"/>
+          <w:lang w:val="en-US"/>
+        </w:rPr>
+        <w:t>(</w:t>
+      </w:r>
+      <w:proofErr w:type="gramStart"/>
+      <w:r>
+        <w:rPr>
+          <w:sz w:val="28"/>
+          <w:szCs w:val="28"/>
+          <w:lang w:val="en-US"/>
+        </w:rPr>
+        <w:t>X,Y</w:t>
+      </w:r>
+      <w:proofErr w:type="gramEnd"/>
+      <w:r>
+        <w:rPr>
+          <w:sz w:val="28"/>
+          <w:szCs w:val="28"/>
+          <w:lang w:val="en-US"/>
+        </w:rPr>
+        <w:t>):-parent(Z,Y),parent(X,Z),man(X).</w:t>
+      </w:r>
+    </w:p>
+    <w:p>
+      <w:pPr>
+        <w:spacing w:line="360" w:lineRule="auto"/>
+        <w:ind w:firstLine="709"/>
+        <w:jc w:val="both"/>
+        <w:rPr>
+          <w:sz w:val="28"/>
+          <w:szCs w:val="28"/>
+          <w:lang w:val="en-US"/>
+        </w:rPr>
+      </w:pPr>
+      <w:proofErr w:type="spellStart"/>
+      <w:r>
+        <w:rPr>
+          <w:sz w:val="28"/>
+          <w:szCs w:val="28"/>
+          <w:lang w:val="en-US"/>
+        </w:rPr>
+        <w:t>grand_pa</w:t>
+      </w:r>
+      <w:proofErr w:type="spellEnd"/>
+      <w:r>
+        <w:rPr>
+          <w:sz w:val="28"/>
+          <w:szCs w:val="28"/>
+          <w:lang w:val="en-US"/>
+        </w:rPr>
+        <w:t>(X</w:t>
+      </w:r>
+      <w:proofErr w:type="gramStart"/>
+      <w:r>
+        <w:rPr>
+          <w:sz w:val="28"/>
+          <w:szCs w:val="28"/>
+          <w:lang w:val="en-US"/>
+        </w:rPr>
+        <w:t>):-</w:t>
+      </w:r>
+      <w:proofErr w:type="spellStart"/>
+      <w:proofErr w:type="gramEnd"/>
+      <w:r>
+        <w:rPr>
+          <w:sz w:val="28"/>
+          <w:szCs w:val="28"/>
+          <w:lang w:val="en-US"/>
+        </w:rPr>
+        <w:t>grand_pa</w:t>
+      </w:r>
+      <w:proofErr w:type="spellEnd"/>
+      <w:r>
+        <w:rPr>
+          <w:sz w:val="28"/>
+          <w:szCs w:val="28"/>
+          <w:lang w:val="en-US"/>
+        </w:rPr>
+        <w:t>(Y,X),write(Y),</w:t>
+      </w:r>
+      <w:proofErr w:type="spellStart"/>
+      <w:r>
+        <w:rPr>
+          <w:sz w:val="28"/>
+          <w:szCs w:val="28"/>
+          <w:lang w:val="en-US"/>
+        </w:rPr>
+        <w:t>nl,fail</w:t>
+      </w:r>
+      <w:proofErr w:type="spellEnd"/>
+      <w:r>
+        <w:rPr>
+          <w:sz w:val="28"/>
+          <w:szCs w:val="28"/>
+          <w:lang w:val="en-US"/>
+        </w:rPr>
+        <w:t>.</w:t>
+      </w:r>
+    </w:p>
+    <w:p>
+      <w:pPr>
+        <w:spacing w:line="360" w:lineRule="auto"/>
+        <w:ind w:firstLine="709"/>
         <w:jc w:val="center"/>
         <w:rPr>
           <w:rFonts w:eastAsiaTheme="majorEastAsia"/>
@@ -5706,9 +6540,9 @@
           <w:lang w:val="en-US"/>
         </w:rPr>
         <w:drawing>
-          <wp:inline distT="0" distB="0" distL="0" distR="0" wp14:anchorId="1EA8B2CB" wp14:editId="1D63D0A3">
-            <wp:extent cx="2500390" cy="6517758"/>
-            <wp:effectExtent l="0" t="0" r="0" b="0"/>
+          <wp:inline distT="0" distB="0" distL="0" distR="0" wp14:anchorId="1EA8B2CB" wp14:editId="4F839496">
+            <wp:extent cx="2223181" cy="5795159"/>
+            <wp:effectExtent l="0" t="0" r="5715" b="0"/>
             <wp:docPr id="21" name="Рисунок 21"/>
             <wp:cNvGraphicFramePr>
               <a:graphicFrameLocks xmlns:a="http://schemas.openxmlformats.org/drawingml/2006/main" noChangeAspect="1"/>
@@ -5738,7 +6572,7 @@
                   <pic:spPr bwMode="auto">
                     <a:xfrm>
                       <a:off x="0" y="0"/>
-                      <a:ext cx="2514603" cy="6554808"/>
+                      <a:ext cx="2261277" cy="5894465"/>
                     </a:xfrm>
                     <a:prstGeom prst="rect">
                       <a:avLst/>
@@ -6529,6 +7363,130 @@
       <w:pPr>
         <w:spacing w:line="360" w:lineRule="auto"/>
         <w:ind w:firstLine="709"/>
+        <w:jc w:val="both"/>
+        <w:rPr>
+          <w:sz w:val="28"/>
+          <w:szCs w:val="28"/>
+          <w:lang w:val="en-US"/>
+        </w:rPr>
+      </w:pPr>
+      <w:proofErr w:type="spellStart"/>
+      <w:r>
+        <w:rPr>
+          <w:sz w:val="28"/>
+          <w:szCs w:val="28"/>
+          <w:lang w:val="en-US"/>
+        </w:rPr>
+        <w:t>grand_da</w:t>
+      </w:r>
+      <w:proofErr w:type="spellEnd"/>
+      <w:r>
+        <w:rPr>
+          <w:sz w:val="28"/>
+          <w:szCs w:val="28"/>
+          <w:lang w:val="en-US"/>
+        </w:rPr>
+        <w:t>(</w:t>
+      </w:r>
+      <w:proofErr w:type="gramStart"/>
+      <w:r>
+        <w:rPr>
+          <w:sz w:val="28"/>
+          <w:szCs w:val="28"/>
+          <w:lang w:val="en-US"/>
+        </w:rPr>
+        <w:t>X,Y</w:t>
+      </w:r>
+      <w:proofErr w:type="gramEnd"/>
+      <w:r>
+        <w:rPr>
+          <w:sz w:val="28"/>
+          <w:szCs w:val="28"/>
+          <w:lang w:val="en-US"/>
+        </w:rPr>
+        <w:t>):-parent(Y,Z),parent(Z,X),woman(X).</w:t>
+      </w:r>
+    </w:p>
+    <w:p>
+      <w:pPr>
+        <w:spacing w:line="360" w:lineRule="auto"/>
+        <w:ind w:firstLine="709"/>
+        <w:jc w:val="both"/>
+        <w:rPr>
+          <w:sz w:val="28"/>
+          <w:szCs w:val="28"/>
+          <w:lang w:val="en-US"/>
+        </w:rPr>
+      </w:pPr>
+      <w:proofErr w:type="spellStart"/>
+      <w:r>
+        <w:rPr>
+          <w:sz w:val="28"/>
+          <w:szCs w:val="28"/>
+          <w:lang w:val="en-US"/>
+        </w:rPr>
+        <w:t>grand_dats</w:t>
+      </w:r>
+      <w:proofErr w:type="spellEnd"/>
+      <w:r>
+        <w:rPr>
+          <w:sz w:val="28"/>
+          <w:szCs w:val="28"/>
+          <w:lang w:val="en-US"/>
+        </w:rPr>
+        <w:t>(X</w:t>
+      </w:r>
+      <w:proofErr w:type="gramStart"/>
+      <w:r>
+        <w:rPr>
+          <w:sz w:val="28"/>
+          <w:szCs w:val="28"/>
+          <w:lang w:val="en-US"/>
+        </w:rPr>
+        <w:t>):-</w:t>
+      </w:r>
+      <w:proofErr w:type="spellStart"/>
+      <w:proofErr w:type="gramEnd"/>
+      <w:r>
+        <w:rPr>
+          <w:sz w:val="28"/>
+          <w:szCs w:val="28"/>
+          <w:lang w:val="en-US"/>
+        </w:rPr>
+        <w:t>grand_da</w:t>
+      </w:r>
+      <w:proofErr w:type="spellEnd"/>
+      <w:r>
+        <w:rPr>
+          <w:sz w:val="28"/>
+          <w:szCs w:val="28"/>
+          <w:lang w:val="en-US"/>
+        </w:rPr>
+        <w:t>(Y,X),write(Y),</w:t>
+      </w:r>
+      <w:proofErr w:type="spellStart"/>
+      <w:r>
+        <w:rPr>
+          <w:sz w:val="28"/>
+          <w:szCs w:val="28"/>
+          <w:lang w:val="en-US"/>
+        </w:rPr>
+        <w:t>nl,fail</w:t>
+      </w:r>
+      <w:proofErr w:type="spellEnd"/>
+      <w:r>
+        <w:rPr>
+          <w:sz w:val="28"/>
+          <w:szCs w:val="28"/>
+          <w:lang w:val="en-US"/>
+        </w:rPr>
+        <w:t>.</w:t>
+      </w:r>
+    </w:p>
+    <w:p>
+      <w:pPr>
+        <w:spacing w:line="360" w:lineRule="auto"/>
+        <w:ind w:firstLine="709"/>
         <w:jc w:val="center"/>
         <w:rPr>
           <w:rFonts w:eastAsiaTheme="majorEastAsia"/>
@@ -6916,6 +7874,139 @@
         <w:rPr>
           <w:sz w:val="28"/>
           <w:szCs w:val="28"/>
+          <w:lang w:val="en-US"/>
+        </w:rPr>
+      </w:pPr>
+      <w:proofErr w:type="spellStart"/>
+      <w:r>
+        <w:rPr>
+          <w:sz w:val="28"/>
+          <w:szCs w:val="28"/>
+          <w:lang w:val="en-US"/>
+        </w:rPr>
+        <w:t>grand_pa_and_son</w:t>
+      </w:r>
+      <w:proofErr w:type="spellEnd"/>
+      <w:r>
+        <w:rPr>
+          <w:sz w:val="28"/>
+          <w:szCs w:val="28"/>
+          <w:lang w:val="en-US"/>
+        </w:rPr>
+        <w:t>(</w:t>
+      </w:r>
+      <w:proofErr w:type="gramStart"/>
+      <w:r>
+        <w:rPr>
+          <w:sz w:val="28"/>
+          <w:szCs w:val="28"/>
+          <w:lang w:val="en-US"/>
+        </w:rPr>
+        <w:t>X,Y</w:t>
+      </w:r>
+      <w:proofErr w:type="gramEnd"/>
+      <w:r>
+        <w:rPr>
+          <w:sz w:val="28"/>
+          <w:szCs w:val="28"/>
+          <w:lang w:val="en-US"/>
+        </w:rPr>
+        <w:t>):-</w:t>
+      </w:r>
+      <w:proofErr w:type="spellStart"/>
+      <w:r>
+        <w:rPr>
+          <w:sz w:val="28"/>
+          <w:szCs w:val="28"/>
+          <w:lang w:val="en-US"/>
+        </w:rPr>
+        <w:t>grand_pa</w:t>
+      </w:r>
+      <w:proofErr w:type="spellEnd"/>
+      <w:r>
+        <w:rPr>
+          <w:sz w:val="28"/>
+          <w:szCs w:val="28"/>
+          <w:lang w:val="en-US"/>
+        </w:rPr>
+        <w:t>(X,Y),man(Y).</w:t>
+      </w:r>
+    </w:p>
+    <w:p>
+      <w:pPr>
+        <w:spacing w:line="360" w:lineRule="auto"/>
+        <w:ind w:firstLine="709"/>
+        <w:jc w:val="both"/>
+        <w:rPr>
+          <w:sz w:val="28"/>
+          <w:szCs w:val="28"/>
+          <w:lang w:val="en-US"/>
+        </w:rPr>
+      </w:pPr>
+      <w:proofErr w:type="spellStart"/>
+      <w:r>
+        <w:rPr>
+          <w:sz w:val="28"/>
+          <w:szCs w:val="28"/>
+          <w:lang w:val="en-US"/>
+        </w:rPr>
+        <w:t>grand_pa_and_son</w:t>
+      </w:r>
+      <w:proofErr w:type="spellEnd"/>
+      <w:r>
+        <w:rPr>
+          <w:sz w:val="28"/>
+          <w:szCs w:val="28"/>
+          <w:lang w:val="en-US"/>
+        </w:rPr>
+        <w:t>(</w:t>
+      </w:r>
+      <w:proofErr w:type="gramStart"/>
+      <w:r>
+        <w:rPr>
+          <w:sz w:val="28"/>
+          <w:szCs w:val="28"/>
+          <w:lang w:val="en-US"/>
+        </w:rPr>
+        <w:t>X,Y</w:t>
+      </w:r>
+      <w:proofErr w:type="gramEnd"/>
+      <w:r>
+        <w:rPr>
+          <w:sz w:val="28"/>
+          <w:szCs w:val="28"/>
+          <w:lang w:val="en-US"/>
+        </w:rPr>
+        <w:t>):-</w:t>
+      </w:r>
+      <w:proofErr w:type="spellStart"/>
+      <w:r>
+        <w:rPr>
+          <w:sz w:val="28"/>
+          <w:szCs w:val="28"/>
+          <w:lang w:val="en-US"/>
+        </w:rPr>
+        <w:t>grand_pa</w:t>
+      </w:r>
+      <w:proofErr w:type="spellEnd"/>
+      <w:r>
+        <w:rPr>
+          <w:sz w:val="28"/>
+          <w:szCs w:val="28"/>
+          <w:lang w:val="en-US"/>
+        </w:rPr>
+        <w:t>(Y,X),man(X).</w:t>
+      </w:r>
+    </w:p>
+    <w:p>
+      <w:pPr>
+        <w:spacing w:line="360" w:lineRule="auto"/>
+        <w:ind w:firstLine="709"/>
+        <w:jc w:val="both"/>
+        <w:rPr>
+          <w:sz w:val="28"/>
+          <w:szCs w:val="28"/>
+          <w:lang w:val="en-US"/>
         </w:rPr>
       </w:pPr>
     </w:p>
@@ -7818,7 +8909,6 @@
           <w:bCs/>
           <w:sz w:val="28"/>
           <w:szCs w:val="28"/>
-          <w:lang w:val="en-US"/>
         </w:rPr>
       </w:pPr>
       <w:r>
@@ -7837,7 +8927,6 @@
           <w:bCs/>
           <w:sz w:val="28"/>
           <w:szCs w:val="28"/>
-          <w:lang w:val="en-US"/>
         </w:rPr>
         <w:t>1</w:t>
       </w:r>
@@ -7898,6 +8987,139 @@
         </w:rPr>
         <w:t>), который проверяет, являются ли X и Y бабушкой и внучкой или внучкой и бабушкой.</w:t>
       </w:r>
+    </w:p>
+    <w:p>
+      <w:pPr>
+        <w:spacing w:line="360" w:lineRule="auto"/>
+        <w:ind w:left="1414"/>
+        <w:rPr>
+          <w:sz w:val="28"/>
+          <w:szCs w:val="28"/>
+          <w:lang w:val="en-US"/>
+        </w:rPr>
+      </w:pPr>
+      <w:proofErr w:type="spellStart"/>
+      <w:r>
+        <w:rPr>
+          <w:sz w:val="28"/>
+          <w:szCs w:val="28"/>
+          <w:lang w:val="en-US"/>
+        </w:rPr>
+        <w:t>grand_ma_and_da</w:t>
+      </w:r>
+      <w:proofErr w:type="spellEnd"/>
+      <w:r>
+        <w:rPr>
+          <w:sz w:val="28"/>
+          <w:szCs w:val="28"/>
+          <w:lang w:val="en-US"/>
+        </w:rPr>
+        <w:t>(</w:t>
+      </w:r>
+      <w:proofErr w:type="gramStart"/>
+      <w:r>
+        <w:rPr>
+          <w:sz w:val="28"/>
+          <w:szCs w:val="28"/>
+          <w:lang w:val="en-US"/>
+        </w:rPr>
+        <w:t>X,Y</w:t>
+      </w:r>
+      <w:proofErr w:type="gramEnd"/>
+      <w:r>
+        <w:rPr>
+          <w:sz w:val="28"/>
+          <w:szCs w:val="28"/>
+          <w:lang w:val="en-US"/>
+        </w:rPr>
+        <w:t>):</w:t>
+      </w:r>
+      <w:r>
+        <w:rPr>
+          <w:sz w:val="28"/>
+          <w:szCs w:val="28"/>
+          <w:lang w:val="en-US"/>
+        </w:rPr>
+        <w:t>-</w:t>
+      </w:r>
+      <w:r>
+        <w:rPr>
+          <w:sz w:val="28"/>
+          <w:szCs w:val="28"/>
+          <w:lang w:val="en-US"/>
+        </w:rPr>
+        <w:t>parent(X,Z),parent(Z,Y),woman(X),woman(Y).</w:t>
+      </w:r>
+    </w:p>
+    <w:p>
+      <w:pPr>
+        <w:spacing w:line="360" w:lineRule="auto"/>
+        <w:ind w:left="1414"/>
+        <w:rPr>
+          <w:sz w:val="28"/>
+          <w:szCs w:val="28"/>
+          <w:lang w:val="en-US"/>
+        </w:rPr>
+      </w:pPr>
+      <w:proofErr w:type="spellStart"/>
+      <w:r>
+        <w:rPr>
+          <w:sz w:val="28"/>
+          <w:szCs w:val="28"/>
+          <w:lang w:val="en-US"/>
+        </w:rPr>
+        <w:t>grand_ma_and_da</w:t>
+      </w:r>
+      <w:proofErr w:type="spellEnd"/>
+      <w:r>
+        <w:rPr>
+          <w:sz w:val="28"/>
+          <w:szCs w:val="28"/>
+          <w:lang w:val="en-US"/>
+        </w:rPr>
+        <w:t>(</w:t>
+      </w:r>
+      <w:proofErr w:type="gramStart"/>
+      <w:r>
+        <w:rPr>
+          <w:sz w:val="28"/>
+          <w:szCs w:val="28"/>
+          <w:lang w:val="en-US"/>
+        </w:rPr>
+        <w:t>X,Y</w:t>
+      </w:r>
+      <w:proofErr w:type="gramEnd"/>
+      <w:r>
+        <w:rPr>
+          <w:sz w:val="28"/>
+          <w:szCs w:val="28"/>
+          <w:lang w:val="en-US"/>
+        </w:rPr>
+        <w:t>):-parent(Y,Z),parent(Z,X),woman(X),woman(Y).</w:t>
+      </w:r>
+    </w:p>
+    <w:p>
+      <w:pPr>
+        <w:spacing w:line="360" w:lineRule="auto"/>
+        <w:ind w:firstLine="709"/>
+        <w:jc w:val="center"/>
+        <w:rPr>
+          <w:sz w:val="28"/>
+          <w:szCs w:val="28"/>
+          <w:lang w:val="en-US"/>
+        </w:rPr>
+      </w:pPr>
+    </w:p>
+    <w:p>
+      <w:pPr>
+        <w:spacing w:line="360" w:lineRule="auto"/>
+        <w:ind w:firstLine="709"/>
+        <w:jc w:val="center"/>
+        <w:rPr>
+          <w:sz w:val="28"/>
+          <w:szCs w:val="28"/>
+        </w:rPr>
+      </w:pPr>
       <w:r>
         <w:rPr>
           <w:noProof/>
@@ -8122,6 +9344,100 @@
       <w:pPr>
         <w:spacing w:line="360" w:lineRule="auto"/>
         <w:ind w:firstLine="709"/>
+        <w:jc w:val="both"/>
+        <w:rPr>
+          <w:sz w:val="28"/>
+          <w:szCs w:val="28"/>
+          <w:lang w:val="en-US"/>
+        </w:rPr>
+      </w:pPr>
+      <w:r>
+        <w:rPr>
+          <w:sz w:val="28"/>
+          <w:szCs w:val="28"/>
+          <w:lang w:val="en-US"/>
+        </w:rPr>
+        <w:t>uncle(</w:t>
+      </w:r>
+      <w:proofErr w:type="gramStart"/>
+      <w:r>
+        <w:rPr>
+          <w:sz w:val="28"/>
+          <w:szCs w:val="28"/>
+          <w:lang w:val="en-US"/>
+        </w:rPr>
+        <w:t>X,Y</w:t>
+      </w:r>
+      <w:proofErr w:type="gramEnd"/>
+      <w:r>
+        <w:rPr>
+          <w:sz w:val="28"/>
+          <w:szCs w:val="28"/>
+          <w:lang w:val="en-US"/>
+        </w:rPr>
+        <w:t>):-parent(Z,Y),brother(X,Z).</w:t>
+      </w:r>
+    </w:p>
+    <w:p>
+      <w:pPr>
+        <w:spacing w:line="360" w:lineRule="auto"/>
+        <w:ind w:firstLine="709"/>
+        <w:jc w:val="both"/>
+        <w:rPr>
+          <w:sz w:val="28"/>
+          <w:szCs w:val="28"/>
+          <w:lang w:val="en-US"/>
+        </w:rPr>
+      </w:pPr>
+      <w:r>
+        <w:rPr>
+          <w:sz w:val="28"/>
+          <w:szCs w:val="28"/>
+          <w:lang w:val="en-US"/>
+        </w:rPr>
+        <w:t>uncles(X</w:t>
+      </w:r>
+      <w:proofErr w:type="gramStart"/>
+      <w:r>
+        <w:rPr>
+          <w:sz w:val="28"/>
+          <w:szCs w:val="28"/>
+          <w:lang w:val="en-US"/>
+        </w:rPr>
+        <w:t>):-</w:t>
+      </w:r>
+      <w:proofErr w:type="gramEnd"/>
+      <w:r>
+        <w:rPr>
+          <w:sz w:val="28"/>
+          <w:szCs w:val="28"/>
+          <w:lang w:val="en-US"/>
+        </w:rPr>
+        <w:t>uncle(Y,X),write(Y),</w:t>
+      </w:r>
+      <w:proofErr w:type="spellStart"/>
+      <w:r>
+        <w:rPr>
+          <w:sz w:val="28"/>
+          <w:szCs w:val="28"/>
+          <w:lang w:val="en-US"/>
+        </w:rPr>
+        <w:t>nl,fail</w:t>
+      </w:r>
+      <w:proofErr w:type="spellEnd"/>
+      <w:r>
+        <w:rPr>
+          <w:sz w:val="28"/>
+          <w:szCs w:val="28"/>
+          <w:lang w:val="en-US"/>
+        </w:rPr>
+        <w:t>.</w:t>
+      </w:r>
+    </w:p>
+    <w:p>
+      <w:pPr>
+        <w:spacing w:line="360" w:lineRule="auto"/>
+        <w:ind w:firstLine="709"/>
         <w:jc w:val="center"/>
         <w:rPr>
           <w:sz w:val="28"/>
@@ -8135,9 +9451,9 @@
           <w:szCs w:val="28"/>
         </w:rPr>
         <w:drawing>
-          <wp:inline distT="0" distB="0" distL="0" distR="0" wp14:anchorId="1623178E" wp14:editId="15133F7E">
-            <wp:extent cx="2806995" cy="6983474"/>
-            <wp:effectExtent l="0" t="0" r="0" b="8255"/>
+          <wp:inline distT="0" distB="0" distL="0" distR="0" wp14:anchorId="1623178E" wp14:editId="3323BC8D">
+            <wp:extent cx="2576945" cy="6411136"/>
+            <wp:effectExtent l="0" t="0" r="0" b="8890"/>
             <wp:docPr id="25" name="Рисунок 25"/>
             <wp:cNvGraphicFramePr>
               <a:graphicFrameLocks xmlns:a="http://schemas.openxmlformats.org/drawingml/2006/main" noChangeAspect="1"/>
@@ -8167,7 +9483,7 @@
                   <pic:spPr bwMode="auto">
                     <a:xfrm>
                       <a:off x="0" y="0"/>
-                      <a:ext cx="2822263" cy="7021458"/>
+                      <a:ext cx="2594985" cy="6456017"/>
                     </a:xfrm>
                     <a:prstGeom prst="rect">
                       <a:avLst/>
@@ -8395,14 +9711,7 @@
           <w:sz w:val="28"/>
           <w:szCs w:val="28"/>
         </w:rPr>
-        <w:t>4.</w:t>
-      </w:r>
-      <w:r>
-        <w:rPr>
-          <w:sz w:val="28"/>
-          <w:szCs w:val="28"/>
-        </w:rPr>
-        <w:t>2</w:t>
+        <w:t>4.2</w:t>
       </w:r>
       <w:r>
         <w:rPr>
@@ -8584,14 +9893,7 @@
           <w:sz w:val="28"/>
           <w:szCs w:val="28"/>
         </w:rPr>
-        <w:t>4.</w:t>
-      </w:r>
-      <w:r>
-        <w:rPr>
-          <w:sz w:val="28"/>
-          <w:szCs w:val="28"/>
-        </w:rPr>
-        <w:t>3</w:t>
+        <w:t>4.3</w:t>
       </w:r>
       <w:r>
         <w:rPr>
@@ -8707,8 +10009,6 @@
         <w:ind w:firstLine="709"/>
         <w:jc w:val="both"/>
         <w:rPr>
-          <w:rStyle w:val="acopre"/>
-          <w:rFonts w:eastAsiaTheme="majorEastAsia"/>
           <w:sz w:val="28"/>
           <w:szCs w:val="28"/>
         </w:rPr>
@@ -8719,6 +10019,156 @@
           <w:szCs w:val="28"/>
         </w:rPr>
         <w:t>Построить предикат, который проверяет, является ли X племянником Y. Построить предикат, который выводит всех племянников X.</w:t>
+      </w:r>
+    </w:p>
+    <w:p>
+      <w:pPr>
+        <w:spacing w:line="360" w:lineRule="auto"/>
+        <w:ind w:firstLine="709"/>
+        <w:jc w:val="both"/>
+        <w:rPr>
+          <w:rStyle w:val="acopre"/>
+          <w:rFonts w:eastAsiaTheme="majorEastAsia"/>
+          <w:sz w:val="28"/>
+          <w:szCs w:val="28"/>
+          <w:lang w:val="en-US"/>
+        </w:rPr>
+      </w:pPr>
+      <w:proofErr w:type="spellStart"/>
+      <w:r>
+        <w:rPr>
+          <w:rStyle w:val="acopre"/>
+          <w:rFonts w:eastAsiaTheme="majorEastAsia"/>
+          <w:sz w:val="28"/>
+          <w:szCs w:val="28"/>
+          <w:lang w:val="en-US"/>
+        </w:rPr>
+        <w:t>newphew</w:t>
+      </w:r>
+      <w:proofErr w:type="spellEnd"/>
+      <w:r>
+        <w:rPr>
+          <w:rStyle w:val="acopre"/>
+          <w:rFonts w:eastAsiaTheme="majorEastAsia"/>
+          <w:sz w:val="28"/>
+          <w:szCs w:val="28"/>
+          <w:lang w:val="en-US"/>
+        </w:rPr>
+        <w:t>(</w:t>
+      </w:r>
+      <w:proofErr w:type="gramStart"/>
+      <w:r>
+        <w:rPr>
+          <w:rStyle w:val="acopre"/>
+          <w:rFonts w:eastAsiaTheme="majorEastAsia"/>
+          <w:sz w:val="28"/>
+          <w:szCs w:val="28"/>
+          <w:lang w:val="en-US"/>
+        </w:rPr>
+        <w:t>X,Y</w:t>
+      </w:r>
+      <w:proofErr w:type="gramEnd"/>
+      <w:r>
+        <w:rPr>
+          <w:rStyle w:val="acopre"/>
+          <w:rFonts w:eastAsiaTheme="majorEastAsia"/>
+          <w:sz w:val="28"/>
+          <w:szCs w:val="28"/>
+          <w:lang w:val="en-US"/>
+        </w:rPr>
+        <w:t>):-man(X),uncle(Y,X).</w:t>
+      </w:r>
+    </w:p>
+    <w:p>
+      <w:pPr>
+        <w:spacing w:line="360" w:lineRule="auto"/>
+        <w:ind w:firstLine="709"/>
+        <w:jc w:val="both"/>
+        <w:rPr>
+          <w:rStyle w:val="acopre"/>
+          <w:rFonts w:eastAsiaTheme="majorEastAsia"/>
+          <w:sz w:val="28"/>
+          <w:szCs w:val="28"/>
+          <w:lang w:val="en-US"/>
+        </w:rPr>
+      </w:pPr>
+      <w:proofErr w:type="spellStart"/>
+      <w:r>
+        <w:rPr>
+          <w:rStyle w:val="acopre"/>
+          <w:rFonts w:eastAsiaTheme="majorEastAsia"/>
+          <w:sz w:val="28"/>
+          <w:szCs w:val="28"/>
+          <w:lang w:val="en-US"/>
+        </w:rPr>
+        <w:t>newphews</w:t>
+      </w:r>
+      <w:proofErr w:type="spellEnd"/>
+      <w:r>
+        <w:rPr>
+          <w:rStyle w:val="acopre"/>
+          <w:rFonts w:eastAsiaTheme="majorEastAsia"/>
+          <w:sz w:val="28"/>
+          <w:szCs w:val="28"/>
+          <w:lang w:val="en-US"/>
+        </w:rPr>
+        <w:t>(X</w:t>
+      </w:r>
+      <w:proofErr w:type="gramStart"/>
+      <w:r>
+        <w:rPr>
+          <w:rStyle w:val="acopre"/>
+          <w:rFonts w:eastAsiaTheme="majorEastAsia"/>
+          <w:sz w:val="28"/>
+          <w:szCs w:val="28"/>
+          <w:lang w:val="en-US"/>
+        </w:rPr>
+        <w:t>):-</w:t>
+      </w:r>
+      <w:proofErr w:type="spellStart"/>
+      <w:proofErr w:type="gramEnd"/>
+      <w:r>
+        <w:rPr>
+          <w:rStyle w:val="acopre"/>
+          <w:rFonts w:eastAsiaTheme="majorEastAsia"/>
+          <w:sz w:val="28"/>
+          <w:szCs w:val="28"/>
+          <w:lang w:val="en-US"/>
+        </w:rPr>
+        <w:t>newphew</w:t>
+      </w:r>
+      <w:proofErr w:type="spellEnd"/>
+      <w:r>
+        <w:rPr>
+          <w:rStyle w:val="acopre"/>
+          <w:rFonts w:eastAsiaTheme="majorEastAsia"/>
+          <w:sz w:val="28"/>
+          <w:szCs w:val="28"/>
+          <w:lang w:val="en-US"/>
+        </w:rPr>
+        <w:t>(Y,X),write(Y),</w:t>
+      </w:r>
+      <w:proofErr w:type="spellStart"/>
+      <w:r>
+        <w:rPr>
+          <w:rStyle w:val="acopre"/>
+          <w:rFonts w:eastAsiaTheme="majorEastAsia"/>
+          <w:sz w:val="28"/>
+          <w:szCs w:val="28"/>
+          <w:lang w:val="en-US"/>
+        </w:rPr>
+        <w:t>nl,fail</w:t>
+      </w:r>
+      <w:proofErr w:type="spellEnd"/>
+      <w:r>
+        <w:rPr>
+          <w:rStyle w:val="acopre"/>
+          <w:rFonts w:eastAsiaTheme="majorEastAsia"/>
+          <w:sz w:val="28"/>
+          <w:szCs w:val="28"/>
+          <w:lang w:val="en-US"/>
+        </w:rPr>
+        <w:t>.</w:t>
       </w:r>
     </w:p>
     <w:p>
@@ -8854,25 +10304,7 @@
           <w:sz w:val="28"/>
           <w:szCs w:val="28"/>
         </w:rPr>
-        <w:t>т</w:t>
-      </w:r>
-      <w:r>
-        <w:rPr>
-          <w:rStyle w:val="acopre"/>
-          <w:rFonts w:eastAsiaTheme="majorEastAsia"/>
-          <w:sz w:val="28"/>
-          <w:szCs w:val="28"/>
-        </w:rPr>
-        <w:t>ов</w:t>
-      </w:r>
-      <w:r>
-        <w:rPr>
-          <w:rStyle w:val="acopre"/>
-          <w:rFonts w:eastAsiaTheme="majorEastAsia"/>
-          <w:sz w:val="28"/>
-          <w:szCs w:val="28"/>
-        </w:rPr>
-        <w:t xml:space="preserve"> </w:t>
+        <w:t xml:space="preserve">тов </w:t>
       </w:r>
       <w:proofErr w:type="spellStart"/>
       <w:r>
@@ -8937,15 +10369,7 @@
           <w:szCs w:val="28"/>
           <w:lang w:val="en-US"/>
         </w:rPr>
-        <w:t>newphew</w:t>
-      </w:r>
-      <w:r>
-        <w:rPr>
-          <w:sz w:val="28"/>
-          <w:szCs w:val="28"/>
-          <w:lang w:val="en-US"/>
-        </w:rPr>
-        <w:t>s</w:t>
+        <w:t>newphews</w:t>
       </w:r>
       <w:proofErr w:type="spellEnd"/>
       <w:r>

</xml_diff>